<commit_message>
Update of lab reports
</commit_message>
<xml_diff>
--- a/Lr2/Kutyrkin_D_V_23-ivt-2/lab2.docx
+++ b/Lr2/Kutyrkin_D_V_23-ivt-2/lab2.docx
@@ -296,16 +296,35 @@
       </w:r>
     </w:p>
     <w:p>
-      <w:r>
+      <w:pPr>
+        <w:rPr>
+          <w:rFonts w:ascii="Times New Roman" w:hAnsi="Times New Roman" w:cs="Times New Roman"/>
+        </w:rPr>
+      </w:pPr>
+      <w:r>
+        <w:rPr>
+          <w:rFonts w:ascii="Times New Roman" w:hAnsi="Times New Roman" w:cs="Times New Roman"/>
+        </w:rPr>
         <w:lastRenderedPageBreak/>
-        <w:t>Задание</w:t>
-      </w:r>
-      <w:r>
-        <w:t>:</w:t>
-      </w:r>
-    </w:p>
-    <w:p>
-      <w:r>
+        <w:t>Задание:</w:t>
+      </w:r>
+      <w:r>
+        <w:rPr>
+          <w:rFonts w:ascii="Times New Roman" w:hAnsi="Times New Roman" w:cs="Times New Roman"/>
+        </w:rPr>
+        <w:t xml:space="preserve"> Разработать алгоритм, составить блок-схему.</w:t>
+      </w:r>
+    </w:p>
+    <w:p>
+      <w:pPr>
+        <w:rPr>
+          <w:rFonts w:ascii="Times New Roman" w:hAnsi="Times New Roman" w:cs="Times New Roman"/>
+        </w:rPr>
+      </w:pPr>
+      <w:r>
+        <w:rPr>
+          <w:rFonts w:ascii="Times New Roman" w:hAnsi="Times New Roman" w:cs="Times New Roman"/>
+        </w:rPr>
         <w:t>Задана строка, вычислить сумму всех цифр в строке.</w:t>
       </w:r>
     </w:p>
@@ -324,8 +343,8 @@
         </w:rPr>
         <w:drawing>
           <wp:inline distT="0" distB="0" distL="0" distR="0" wp14:anchorId="6ED6697D" wp14:editId="3299C198">
-            <wp:extent cx="3672348" cy="9190426"/>
-            <wp:effectExtent l="0" t="0" r="4445" b="0"/>
+            <wp:extent cx="4105469" cy="9190069"/>
+            <wp:effectExtent l="0" t="0" r="0" b="0"/>
             <wp:docPr id="1" name="Рисунок 1" descr="C:\Users\Daniil\Downloads\Диаграмма без названия (1).drawio (1).png"/>
             <wp:cNvGraphicFramePr>
               <a:graphicFrameLocks xmlns:a="http://schemas.openxmlformats.org/drawingml/2006/main" noChangeAspect="1"/>
@@ -355,7 +374,7 @@
                   <pic:spPr bwMode="auto">
                     <a:xfrm>
                       <a:off x="0" y="0"/>
-                      <a:ext cx="3705414" cy="9273178"/>
+                      <a:ext cx="4143698" cy="9275644"/>
                     </a:xfrm>
                     <a:prstGeom prst="rect">
                       <a:avLst/>
@@ -371,11 +390,69 @@
           </wp:inline>
         </w:drawing>
       </w:r>
+    </w:p>
+    <w:p>
+      <w:pPr>
+        <w:rPr>
+          <w:rFonts w:ascii="Times New Roman" w:hAnsi="Times New Roman" w:cs="Times New Roman"/>
+        </w:rPr>
+      </w:pPr>
       <w:bookmarkStart w:id="0" w:name="_GoBack"/>
-      <w:bookmarkEnd w:id="0"/>
-    </w:p>
-    <w:p/>
-    <w:p/>
+      <w:r>
+        <w:rPr>
+          <w:rFonts w:ascii="Times New Roman" w:hAnsi="Times New Roman" w:cs="Times New Roman"/>
+        </w:rPr>
+        <w:lastRenderedPageBreak/>
+        <w:t>Вывод: в ходе выполнения лабораторной работы был разработан алгоритм (</w:t>
+      </w:r>
+      <w:r>
+        <w:rPr>
+          <w:rFonts w:ascii="Times New Roman" w:hAnsi="Times New Roman" w:cs="Times New Roman"/>
+          <w:lang w:val="en-US"/>
+        </w:rPr>
+        <w:t>O</w:t>
+      </w:r>
+      <w:r>
+        <w:rPr>
+          <w:rFonts w:ascii="Times New Roman" w:hAnsi="Times New Roman" w:cs="Times New Roman"/>
+        </w:rPr>
+        <w:t>(</w:t>
+      </w:r>
+      <w:r>
+        <w:rPr>
+          <w:rFonts w:ascii="Times New Roman" w:hAnsi="Times New Roman" w:cs="Times New Roman"/>
+          <w:lang w:val="en-US"/>
+        </w:rPr>
+        <w:t>n</w:t>
+      </w:r>
+      <w:r>
+        <w:rPr>
+          <w:rFonts w:ascii="Times New Roman" w:hAnsi="Times New Roman" w:cs="Times New Roman"/>
+        </w:rPr>
+        <w:t>) = 9*</w:t>
+      </w:r>
+      <w:r>
+        <w:rPr>
+          <w:rFonts w:ascii="Times New Roman" w:hAnsi="Times New Roman" w:cs="Times New Roman"/>
+          <w:lang w:val="en-US"/>
+        </w:rPr>
+        <w:t>n</w:t>
+      </w:r>
+      <w:r>
+        <w:rPr>
+          <w:rFonts w:ascii="Times New Roman" w:hAnsi="Times New Roman" w:cs="Times New Roman"/>
+        </w:rPr>
+        <w:t xml:space="preserve">) для вычисления суммы цифр в строке. </w:t>
+      </w:r>
+    </w:p>
+    <w:p>
+      <w:pPr>
+        <w:rPr>
+          <w:rFonts w:ascii="Times New Roman" w:hAnsi="Times New Roman" w:cs="Times New Roman"/>
+        </w:rPr>
+      </w:pPr>
+    </w:p>
+    <w:bookmarkEnd w:id="0"/>
     <w:p/>
     <w:p/>
     <w:sectPr>
@@ -1115,7 +1192,7 @@
 </file>
 
 <file path=customXml/itemProps1.xml><?xml version="1.0" encoding="utf-8"?>
-<ds:datastoreItem xmlns:ds="http://schemas.openxmlformats.org/officeDocument/2006/customXml" ds:itemID="{4FA00B74-0669-4339-8ACF-E8260753C12F}">
+<ds:datastoreItem xmlns:ds="http://schemas.openxmlformats.org/officeDocument/2006/customXml" ds:itemID="{431290A0-5D01-4D05-85BE-75E94AE58136}">
   <ds:schemaRefs>
     <ds:schemaRef ds:uri="http://schemas.openxmlformats.org/officeDocument/2006/bibliography"/>
   </ds:schemaRefs>

</xml_diff>